<commit_message>
Enhanced instructions for the balloon game in the menu
</commit_message>
<xml_diff>
--- a/Documentation/Gesture Based UI Development Project.docx
+++ b/Documentation/Gesture Based UI Development Project.docx
@@ -43,7 +43,21 @@
           <w:sz w:val="32"/>
           <w:szCs w:val="32"/>
         </w:rPr>
-        <w:t xml:space="preserve">A Unity Application developed using the Kinect V2 that incorporates the unique use of various gestures and Speech Patterns into </w:t>
+        <w:t xml:space="preserve">A Unity Application developed using the Kinect V2 that incorporates the unique use of various </w:t>
+      </w:r>
+      <w:r>
+        <w:rPr>
+          <w:sz w:val="32"/>
+          <w:szCs w:val="32"/>
+        </w:rPr>
+        <w:t>G</w:t>
+      </w:r>
+      <w:r>
+        <w:rPr>
+          <w:sz w:val="32"/>
+          <w:szCs w:val="32"/>
+        </w:rPr>
+        <w:t xml:space="preserve">estures and Speech Patterns into </w:t>
       </w:r>
       <w:r>
         <w:rPr>
@@ -312,90 +326,75 @@
           <w:szCs w:val="36"/>
         </w:rPr>
         <w:lastRenderedPageBreak/>
-        <w:t>Application Design</w:t>
-      </w:r>
-      <w:r>
+        <w:t xml:space="preserve">Application Design </w:t>
+      </w:r>
+    </w:p>
+    <w:p>
+      <w:pPr>
+        <w:pStyle w:val="Heading1"/>
+        <w:rPr>
+          <w:sz w:val="28"/>
+          <w:szCs w:val="28"/>
+        </w:rPr>
+      </w:pPr>
+    </w:p>
+    <w:p>
+      <w:pPr>
+        <w:pStyle w:val="Heading1"/>
+        <w:rPr>
+          <w:sz w:val="28"/>
+          <w:szCs w:val="28"/>
+        </w:rPr>
+      </w:pPr>
+      <w:r>
+        <w:rPr>
+          <w:sz w:val="28"/>
+          <w:szCs w:val="28"/>
+        </w:rPr>
+        <w:t>Design Goals?</w:t>
+      </w:r>
+    </w:p>
+    <w:p>
+      <w:r>
+        <w:t>Voice navigation, swipe, user experience, interactions, everything is constant time back to the user, types of gestures, continuous/discrete etc.</w:t>
+      </w:r>
+    </w:p>
+    <w:p>
+      <w:pPr>
+        <w:pStyle w:val="Heading1"/>
+        <w:rPr>
+          <w:sz w:val="28"/>
+          <w:szCs w:val="28"/>
+        </w:rPr>
+      </w:pPr>
+      <w:r>
+        <w:rPr>
+          <w:sz w:val="28"/>
+          <w:szCs w:val="28"/>
+        </w:rPr>
+        <w:t>Some other sub heading</w:t>
+      </w:r>
+    </w:p>
+    <w:p/>
+    <w:p>
+      <w:pPr>
+        <w:pStyle w:val="Heading1"/>
         <w:rPr>
           <w:sz w:val="36"/>
           <w:szCs w:val="36"/>
         </w:rPr>
-        <w:t xml:space="preserve"> </w:t>
-      </w:r>
-    </w:p>
-    <w:p>
-      <w:pPr>
-        <w:pStyle w:val="Heading1"/>
-        <w:rPr>
-          <w:sz w:val="28"/>
-          <w:szCs w:val="28"/>
-        </w:rPr>
-      </w:pPr>
-    </w:p>
-    <w:p>
-      <w:pPr>
-        <w:pStyle w:val="Heading1"/>
-        <w:rPr>
-          <w:sz w:val="28"/>
-          <w:szCs w:val="28"/>
-        </w:rPr>
-      </w:pPr>
-      <w:r>
-        <w:rPr>
-          <w:sz w:val="28"/>
-          <w:szCs w:val="28"/>
-        </w:rPr>
-        <w:t>Design Goals?</w:t>
-      </w:r>
-    </w:p>
-    <w:p>
-      <w:r>
-        <w:t>Voice navigation, swipe, user experience, interactions, everything is constant time back to the user, types of gestures, continuous/discrete etc.</w:t>
-      </w:r>
-    </w:p>
-    <w:p>
-      <w:pPr>
-        <w:pStyle w:val="Heading1"/>
-        <w:rPr>
-          <w:sz w:val="28"/>
-          <w:szCs w:val="28"/>
-        </w:rPr>
-      </w:pPr>
-      <w:r>
-        <w:rPr>
-          <w:sz w:val="28"/>
-          <w:szCs w:val="28"/>
-        </w:rPr>
-        <w:t>Some other sub heading</w:t>
-      </w:r>
-    </w:p>
-    <w:p/>
-    <w:p>
-      <w:pPr>
-        <w:pStyle w:val="Heading1"/>
+      </w:pPr>
+      <w:r>
         <w:rPr>
           <w:sz w:val="36"/>
           <w:szCs w:val="36"/>
         </w:rPr>
-      </w:pPr>
-      <w:r>
-        <w:rPr>
-          <w:sz w:val="36"/>
-          <w:szCs w:val="36"/>
-        </w:rPr>
         <w:t>Hardware</w:t>
       </w:r>
     </w:p>
     <w:p>
       <w:r>
-        <w:t xml:space="preserve">Talk about the </w:t>
-      </w:r>
-      <w:proofErr w:type="spellStart"/>
-      <w:r>
-        <w:t>Myo</w:t>
-      </w:r>
-      <w:proofErr w:type="spellEnd"/>
-      <w:r>
-        <w:t xml:space="preserve">/Kinect/Leap motion thing here, this part is written in past tense, so we haven’t </w:t>
+        <w:t xml:space="preserve">Talk about the Myo/Kinect/Leap motion thing here, this part is written in past tense, so we haven’t </w:t>
       </w:r>
       <w:r>
         <w:t>done</w:t>
@@ -1463,6 +1462,7 @@
     <w:lsdException w:name="HTML Sample" w:semiHidden="1" w:unhideWhenUsed="1"/>
     <w:lsdException w:name="HTML Typewriter" w:semiHidden="1" w:unhideWhenUsed="1"/>
     <w:lsdException w:name="HTML Variable" w:semiHidden="1" w:unhideWhenUsed="1"/>
+    <w:lsdException w:name="Normal Table" w:semiHidden="1" w:unhideWhenUsed="1"/>
     <w:lsdException w:name="annotation subject" w:semiHidden="1" w:unhideWhenUsed="1"/>
     <w:lsdException w:name="No List" w:semiHidden="1" w:unhideWhenUsed="1"/>
     <w:lsdException w:name="Outline List 1" w:semiHidden="1" w:unhideWhenUsed="1"/>
@@ -1506,8 +1506,10 @@
     <w:lsdException w:name="Table Elegant" w:semiHidden="1" w:unhideWhenUsed="1"/>
     <w:lsdException w:name="Table Professional" w:semiHidden="1" w:unhideWhenUsed="1"/>
     <w:lsdException w:name="Table Subtle 1" w:semiHidden="1" w:unhideWhenUsed="1"/>
+    <w:lsdException w:name="Table Subtle 2" w:semiHidden="1" w:unhideWhenUsed="1"/>
     <w:lsdException w:name="Table Web 1" w:semiHidden="1" w:unhideWhenUsed="1"/>
     <w:lsdException w:name="Table Web 2" w:semiHidden="1" w:unhideWhenUsed="1"/>
+    <w:lsdException w:name="Table Web 3" w:semiHidden="1" w:unhideWhenUsed="1"/>
     <w:lsdException w:name="Balloon Text" w:semiHidden="1" w:unhideWhenUsed="1"/>
     <w:lsdException w:name="Table Grid" w:uiPriority="39"/>
     <w:lsdException w:name="Table Theme" w:semiHidden="1" w:unhideWhenUsed="1"/>

</xml_diff>

<commit_message>
updated word doc with proper placeholders
</commit_message>
<xml_diff>
--- a/Documentation/Gesture Based UI Development Project.docx
+++ b/Documentation/Gesture Based UI Development Project.docx
@@ -1,6 +1,6 @@
 
 <file path=word/document.xml><?xml version="1.0" encoding="utf-8"?>
-<w:document xmlns:wpc="http://schemas.microsoft.com/office/word/2010/wordprocessingCanvas" xmlns:cx="http://schemas.microsoft.com/office/drawing/2014/chartex" xmlns:cx1="http://schemas.microsoft.com/office/drawing/2015/9/8/chartex" xmlns:cx2="http://schemas.microsoft.com/office/drawing/2015/10/21/chartex" xmlns:cx3="http://schemas.microsoft.com/office/drawing/2016/5/9/chartex" xmlns:cx4="http://schemas.microsoft.com/office/drawing/2016/5/10/chartex" xmlns:cx5="http://schemas.microsoft.com/office/drawing/2016/5/11/chartex" xmlns:cx6="http://schemas.microsoft.com/office/drawing/2016/5/12/chartex" xmlns:cx7="http://schemas.microsoft.com/office/drawing/2016/5/13/chartex" xmlns:cx8="http://schemas.microsoft.com/office/drawing/2016/5/14/chartex" xmlns:mc="http://schemas.openxmlformats.org/markup-compatibility/2006" xmlns:aink="http://schemas.microsoft.com/office/drawing/2016/ink" xmlns:am3d="http://schemas.microsoft.com/office/drawing/2017/model3d" xmlns:o="urn:schemas-microsoft-com:office:office" xmlns:r="http://schemas.openxmlformats.org/officeDocument/2006/relationships" xmlns:m="http://schemas.openxmlformats.org/officeDocument/2006/math" xmlns:v="urn:schemas-microsoft-com:vml" xmlns:wp14="http://schemas.microsoft.com/office/word/2010/wordprocessingDrawing" xmlns:wp="http://schemas.openxmlformats.org/drawingml/2006/wordprocessingDrawing" xmlns:w10="urn:schemas-microsoft-com:office:word" xmlns:w="http://schemas.openxmlformats.org/wordprocessingml/2006/main" xmlns:w14="http://schemas.microsoft.com/office/word/2010/wordml" xmlns:w15="http://schemas.microsoft.com/office/word/2012/wordml" xmlns:w16cex="http://schemas.microsoft.com/office/word/2018/wordml/cex" xmlns:w16cid="http://schemas.microsoft.com/office/word/2016/wordml/cid" xmlns:w16="http://schemas.microsoft.com/office/word/2018/wordml" xmlns:w16se="http://schemas.microsoft.com/office/word/2015/wordml/symex" xmlns:wpg="http://schemas.microsoft.com/office/word/2010/wordprocessingGroup" xmlns:wpi="http://schemas.microsoft.com/office/word/2010/wordprocessingInk" xmlns:wne="http://schemas.microsoft.com/office/word/2006/wordml" xmlns:wps="http://schemas.microsoft.com/office/word/2010/wordprocessingShape" mc:Ignorable="w14 w15 w16se w16cid w16 w16cex wp14">
+<w:document xmlns:wpc="http://schemas.microsoft.com/office/word/2010/wordprocessingCanvas" xmlns:cx="http://schemas.microsoft.com/office/drawing/2014/chartex" xmlns:cx1="http://schemas.microsoft.com/office/drawing/2015/9/8/chartex" xmlns:cx2="http://schemas.microsoft.com/office/drawing/2015/10/21/chartex" xmlns:cx3="http://schemas.microsoft.com/office/drawing/2016/5/9/chartex" xmlns:cx4="http://schemas.microsoft.com/office/drawing/2016/5/10/chartex" xmlns:cx5="http://schemas.microsoft.com/office/drawing/2016/5/11/chartex" xmlns:cx6="http://schemas.microsoft.com/office/drawing/2016/5/12/chartex" xmlns:cx7="http://schemas.microsoft.com/office/drawing/2016/5/13/chartex" xmlns:cx8="http://schemas.microsoft.com/office/drawing/2016/5/14/chartex" xmlns:mc="http://schemas.openxmlformats.org/markup-compatibility/2006" xmlns:aink="http://schemas.microsoft.com/office/drawing/2016/ink" xmlns:am3d="http://schemas.microsoft.com/office/drawing/2017/model3d" xmlns:o="urn:schemas-microsoft-com:office:office" xmlns:r="http://schemas.openxmlformats.org/officeDocument/2006/relationships" xmlns:m="http://schemas.openxmlformats.org/officeDocument/2006/math" xmlns:v="urn:schemas-microsoft-com:vml" xmlns:wp14="http://schemas.microsoft.com/office/word/2010/wordprocessingDrawing" xmlns:wp="http://schemas.openxmlformats.org/drawingml/2006/wordprocessingDrawing" xmlns:w10="urn:schemas-microsoft-com:office:word" xmlns:w="http://schemas.openxmlformats.org/wordprocessingml/2006/main" xmlns:w14="http://schemas.microsoft.com/office/word/2010/wordml" xmlns:w15="http://schemas.microsoft.com/office/word/2012/wordml" xmlns:w16cid="http://schemas.microsoft.com/office/word/2016/wordml/cid" xmlns:w16se="http://schemas.microsoft.com/office/word/2015/wordml/symex" xmlns:wpg="http://schemas.microsoft.com/office/word/2010/wordprocessingGroup" xmlns:wpi="http://schemas.microsoft.com/office/word/2010/wordprocessingInk" xmlns:wne="http://schemas.microsoft.com/office/word/2006/wordml" xmlns:wps="http://schemas.microsoft.com/office/word/2010/wordprocessingShape" mc:Ignorable="w14 w15 w16se w16cid wp14">
   <w:body>
     <w:p>
       <w:pPr>
@@ -272,6 +272,46 @@
     </w:p>
     <w:p>
       <w:pPr>
+        <w:pStyle w:val="ListParagraph"/>
+        <w:numPr>
+          <w:ilvl w:val="0"/>
+          <w:numId w:val="16"/>
+        </w:numPr>
+      </w:pPr>
+      <w:r>
+        <w:t xml:space="preserve">Swipe navigation is cool for </w:t>
+      </w:r>
+      <w:proofErr w:type="gramStart"/>
+      <w:r>
+        <w:t>this</w:t>
+      </w:r>
+      <w:proofErr w:type="gramEnd"/>
+      <w:r>
+        <w:t xml:space="preserve"> but I can’t use it SNIFF SNOFF </w:t>
+      </w:r>
+      <w:r>
+        <w:rPr>
+          <mc:AlternateContent>
+            <mc:Choice Requires="w16se"/>
+            <mc:Fallback>
+              <w:rFonts w:ascii="Segoe UI Emoji" w:eastAsia="Segoe UI Emoji" w:hAnsi="Segoe UI Emoji" w:cs="Segoe UI Emoji"/>
+            </mc:Fallback>
+          </mc:AlternateContent>
+        </w:rPr>
+        <mc:AlternateContent>
+          <mc:Choice Requires="w16se">
+            <w16se:symEx w16se:font="Segoe UI Emoji" w16se:char="2639"/>
+          </mc:Choice>
+          <mc:Fallback>
+            <w:t>☹</w:t>
+          </mc:Fallback>
+        </mc:AlternateContent>
+      </w:r>
+      <w:bookmarkStart w:id="5" w:name="_GoBack"/>
+      <w:bookmarkEnd w:id="5"/>
+    </w:p>
+    <w:p>
+      <w:pPr>
         <w:pStyle w:val="Heading1"/>
         <w:rPr>
           <w:sz w:val="36"/>
@@ -288,7 +328,31 @@
     </w:p>
     <w:p>
       <w:r>
-        <w:t xml:space="preserve">Bla Bla we researched this thing and some other stuff </w:t>
+        <w:t xml:space="preserve">You looked at the stuff in the Library, that’s some good research boyo. A lot of the research was just done while trying to find people that </w:t>
+      </w:r>
+      <w:proofErr w:type="gramStart"/>
+      <w:r>
+        <w:t>actually used</w:t>
+      </w:r>
+      <w:proofErr w:type="gramEnd"/>
+      <w:r>
+        <w:t xml:space="preserve"> the Kinect for this stuff. We used Unity because of something. The voice </w:t>
+      </w:r>
+      <w:proofErr w:type="spellStart"/>
+      <w:r>
+        <w:t>recog</w:t>
+      </w:r>
+      <w:proofErr w:type="spellEnd"/>
+      <w:r>
+        <w:t xml:space="preserve"> crap was </w:t>
+      </w:r>
+      <w:proofErr w:type="gramStart"/>
+      <w:r>
+        <w:t>really easy</w:t>
+      </w:r>
+      <w:proofErr w:type="gramEnd"/>
+      <w:r>
+        <w:t xml:space="preserve"> to implement with Unity, and the Kinect was done in a lab? I can’t remember.</w:t>
       </w:r>
     </w:p>
     <w:p>
@@ -313,6 +377,36 @@
       </w:r>
     </w:p>
     <w:p>
+      <w:r>
+        <w:lastRenderedPageBreak/>
+        <w:t xml:space="preserve">YouTube videos would be good here too, </w:t>
+      </w:r>
+      <w:proofErr w:type="spellStart"/>
+      <w:r>
+        <w:t>Brackeys</w:t>
+      </w:r>
+      <w:proofErr w:type="spellEnd"/>
+      <w:r>
+        <w:t xml:space="preserve"> and Alexander Kalashnikov. </w:t>
+      </w:r>
+      <w:proofErr w:type="spellStart"/>
+      <w:r>
+        <w:t>Birb</w:t>
+      </w:r>
+      <w:proofErr w:type="spellEnd"/>
+      <w:r>
+        <w:t xml:space="preserve"> game was thought of </w:t>
+      </w:r>
+      <w:proofErr w:type="gramStart"/>
+      <w:r>
+        <w:t>cause</w:t>
+      </w:r>
+      <w:proofErr w:type="gramEnd"/>
+      <w:r>
+        <w:t xml:space="preserve"> we like Airplanes.</w:t>
+      </w:r>
+    </w:p>
+    <w:p>
       <w:pPr>
         <w:pStyle w:val="Heading1"/>
         <w:rPr>
@@ -325,7 +419,6 @@
           <w:sz w:val="36"/>
           <w:szCs w:val="36"/>
         </w:rPr>
-        <w:lastRenderedPageBreak/>
         <w:t xml:space="preserve">Application Design </w:t>
       </w:r>
     </w:p>
@@ -360,6 +453,19 @@
       </w:r>
     </w:p>
     <w:p>
+      <w:r>
+        <w:t xml:space="preserve">Our goals were to implement as many gestures as possible into our game so that it had to be controlled as little as possible with your hands. Pretty much the whole game can be done without </w:t>
+      </w:r>
+      <w:proofErr w:type="gramStart"/>
+      <w:r>
+        <w:t>actually touching</w:t>
+      </w:r>
+      <w:proofErr w:type="gramEnd"/>
+      <w:r>
+        <w:t xml:space="preserve"> the computer, pretty cool.</w:t>
+      </w:r>
+    </w:p>
+    <w:p>
       <w:pPr>
         <w:pStyle w:val="Heading1"/>
         <w:rPr>
@@ -372,7 +478,204 @@
           <w:sz w:val="28"/>
           <w:szCs w:val="28"/>
         </w:rPr>
-        <w:t>Some other sub heading</w:t>
+        <w:t xml:space="preserve">Divided Workload? </w:t>
+      </w:r>
+    </w:p>
+    <w:p>
+      <w:pPr>
+        <w:rPr>
+          <w:sz w:val="32"/>
+          <w:szCs w:val="32"/>
+        </w:rPr>
+      </w:pPr>
+      <w:r>
+        <w:rPr>
+          <w:sz w:val="32"/>
+          <w:szCs w:val="32"/>
+        </w:rPr>
+        <w:t xml:space="preserve">Faris </w:t>
+      </w:r>
+      <w:proofErr w:type="gramStart"/>
+      <w:r>
+        <w:rPr>
+          <w:sz w:val="32"/>
+          <w:szCs w:val="32"/>
+        </w:rPr>
+        <w:t xml:space="preserve">Nassif </w:t>
+      </w:r>
+      <w:r>
+        <w:rPr>
+          <w:sz w:val="32"/>
+          <w:szCs w:val="32"/>
+        </w:rPr>
+        <w:t>:</w:t>
+      </w:r>
+      <w:proofErr w:type="gramEnd"/>
+      <w:r>
+        <w:rPr>
+          <w:sz w:val="32"/>
+          <w:szCs w:val="32"/>
+        </w:rPr>
+        <w:t xml:space="preserve"> </w:t>
+      </w:r>
+    </w:p>
+    <w:p>
+      <w:pPr>
+        <w:pStyle w:val="ListParagraph"/>
+        <w:numPr>
+          <w:ilvl w:val="0"/>
+          <w:numId w:val="19"/>
+        </w:numPr>
+      </w:pPr>
+      <w:r>
+        <w:t>Kinect Gesture Database</w:t>
+      </w:r>
+    </w:p>
+    <w:p>
+      <w:pPr>
+        <w:pStyle w:val="ListParagraph"/>
+        <w:numPr>
+          <w:ilvl w:val="0"/>
+          <w:numId w:val="19"/>
+        </w:numPr>
+      </w:pPr>
+      <w:r>
+        <w:t>Motion Control for Games</w:t>
+      </w:r>
+    </w:p>
+    <w:p>
+      <w:pPr>
+        <w:pStyle w:val="ListParagraph"/>
+        <w:numPr>
+          <w:ilvl w:val="0"/>
+          <w:numId w:val="19"/>
+        </w:numPr>
+      </w:pPr>
+      <w:r>
+        <w:t>Menu Navigation using Swipe Gesture</w:t>
+      </w:r>
+    </w:p>
+    <w:p>
+      <w:pPr>
+        <w:pStyle w:val="ListParagraph"/>
+        <w:numPr>
+          <w:ilvl w:val="0"/>
+          <w:numId w:val="19"/>
+        </w:numPr>
+      </w:pPr>
+      <w:r>
+        <w:t>Scoring Systems</w:t>
+      </w:r>
+    </w:p>
+    <w:p>
+      <w:pPr>
+        <w:pStyle w:val="ListParagraph"/>
+        <w:numPr>
+          <w:ilvl w:val="0"/>
+          <w:numId w:val="19"/>
+        </w:numPr>
+      </w:pPr>
+      <w:r>
+        <w:t>Game Mechanics</w:t>
+      </w:r>
+    </w:p>
+    <w:p>
+      <w:pPr>
+        <w:rPr>
+          <w:sz w:val="32"/>
+          <w:szCs w:val="32"/>
+        </w:rPr>
+      </w:pPr>
+      <w:r>
+        <w:rPr>
+          <w:sz w:val="32"/>
+          <w:szCs w:val="32"/>
+        </w:rPr>
+        <w:t xml:space="preserve">Alex </w:t>
+      </w:r>
+      <w:proofErr w:type="gramStart"/>
+      <w:r>
+        <w:rPr>
+          <w:sz w:val="32"/>
+          <w:szCs w:val="32"/>
+        </w:rPr>
+        <w:t>Cherry :</w:t>
+      </w:r>
+      <w:proofErr w:type="gramEnd"/>
+    </w:p>
+    <w:p>
+      <w:pPr>
+        <w:pStyle w:val="ListParagraph"/>
+        <w:numPr>
+          <w:ilvl w:val="0"/>
+          <w:numId w:val="19"/>
+        </w:numPr>
+      </w:pPr>
+      <w:r>
+        <w:t>Voice Recognition</w:t>
+      </w:r>
+    </w:p>
+    <w:p>
+      <w:pPr>
+        <w:pStyle w:val="ListParagraph"/>
+        <w:numPr>
+          <w:ilvl w:val="0"/>
+          <w:numId w:val="19"/>
+        </w:numPr>
+      </w:pPr>
+      <w:r>
+        <w:t>Menus and Navigation</w:t>
+      </w:r>
+    </w:p>
+    <w:p>
+      <w:pPr>
+        <w:pStyle w:val="ListParagraph"/>
+        <w:numPr>
+          <w:ilvl w:val="0"/>
+          <w:numId w:val="19"/>
+        </w:numPr>
+      </w:pPr>
+      <w:r>
+        <w:t>Sprite Animations</w:t>
+      </w:r>
+    </w:p>
+    <w:p>
+      <w:pPr>
+        <w:pStyle w:val="ListParagraph"/>
+        <w:numPr>
+          <w:ilvl w:val="0"/>
+          <w:numId w:val="19"/>
+        </w:numPr>
+      </w:pPr>
+      <w:r>
+        <w:t>Game Mechanics</w:t>
+      </w:r>
+    </w:p>
+    <w:p>
+      <w:r>
+        <w:t xml:space="preserve">Some stuff here, </w:t>
+      </w:r>
+      <w:proofErr w:type="gramStart"/>
+      <w:r>
+        <w:t>Faris :</w:t>
+      </w:r>
+      <w:proofErr w:type="gramEnd"/>
+      <w:r>
+        <w:t xml:space="preserve"> (Kinect : Gesture database</w:t>
+      </w:r>
+      <w:r>
+        <w:t>, menus,</w:t>
+      </w:r>
+      <w:r>
+        <w:t xml:space="preserve"> swipe for menus, motion control for games), scoring systems, game mechanics. </w:t>
+      </w:r>
+      <w:proofErr w:type="gramStart"/>
+      <w:r>
+        <w:t>Alex :</w:t>
+      </w:r>
+      <w:proofErr w:type="gramEnd"/>
+      <w:r>
+        <w:t xml:space="preserve"> Voice recognition, menus and navigation, sprite animations, game mechanics.</w:t>
       </w:r>
     </w:p>
     <w:p/>
@@ -389,12 +692,21 @@
           <w:sz w:val="36"/>
           <w:szCs w:val="36"/>
         </w:rPr>
+        <w:lastRenderedPageBreak/>
         <w:t>Hardware</w:t>
       </w:r>
     </w:p>
     <w:p>
       <w:r>
-        <w:t xml:space="preserve">Talk about the Myo/Kinect/Leap motion thing here, this part is written in past tense, so we haven’t </w:t>
+        <w:t xml:space="preserve">Talk about the </w:t>
+      </w:r>
+      <w:proofErr w:type="spellStart"/>
+      <w:r>
+        <w:t>Myo</w:t>
+      </w:r>
+      <w:proofErr w:type="spellEnd"/>
+      <w:r>
+        <w:t xml:space="preserve">/Kinect/Leap motion thing here, this part is written in past tense, so we haven’t </w:t>
       </w:r>
       <w:r>
         <w:t>done</w:t>
@@ -461,6 +773,11 @@
         <w:t>Testing</w:t>
       </w:r>
     </w:p>
+    <w:p>
+      <w:r>
+        <w:t>Used my brother for testing because sure he may as well have</w:t>
+      </w:r>
+    </w:p>
     <w:p/>
     <w:p>
       <w:pPr>
@@ -480,7 +797,7 @@
     </w:p>
     <w:p>
       <w:r>
-        <w:t>System/Integration testing or something</w:t>
+        <w:t>Integration testing, Regression testing, system testing, always testing along while getting functions working (regression testing). Test other functions once other function has been added (integration testing) and I guess this is system testing too.</w:t>
       </w:r>
     </w:p>
     <w:p>
@@ -496,13 +813,12 @@
           <w:sz w:val="28"/>
           <w:szCs w:val="28"/>
         </w:rPr>
-        <w:lastRenderedPageBreak/>
         <w:t>Who tested it?</w:t>
       </w:r>
     </w:p>
     <w:p>
       <w:r>
-        <w:t>People</w:t>
+        <w:t xml:space="preserve">Alex’s brother and Faris’ dogs. </w:t>
       </w:r>
     </w:p>
     <w:p/>
@@ -536,6 +852,7 @@
           <w:sz w:val="28"/>
           <w:szCs w:val="28"/>
         </w:rPr>
+        <w:lastRenderedPageBreak/>
         <w:t>Methodology</w:t>
       </w:r>
     </w:p>
@@ -578,7 +895,35 @@
         <w:t>Conclusion</w:t>
       </w:r>
     </w:p>
-    <w:p/>
+    <w:p>
+      <w:r>
+        <w:t xml:space="preserve">The project is </w:t>
+      </w:r>
+      <w:proofErr w:type="gramStart"/>
+      <w:r>
+        <w:t>pretty awesome</w:t>
+      </w:r>
+      <w:proofErr w:type="gramEnd"/>
+      <w:r>
+        <w:t xml:space="preserve">, turns out flappy bird is a fun game when anime music is put into it. Balloon game gives me nightmares of PC crashes but other than that </w:t>
+      </w:r>
+      <w:proofErr w:type="spellStart"/>
+      <w:r>
+        <w:t>its</w:t>
+      </w:r>
+      <w:proofErr w:type="spellEnd"/>
+      <w:r>
+        <w:t xml:space="preserve"> pretty </w:t>
+      </w:r>
+      <w:proofErr w:type="spellStart"/>
+      <w:r>
+        <w:t>noice</w:t>
+      </w:r>
+      <w:proofErr w:type="spellEnd"/>
+      <w:r>
+        <w:t>.</w:t>
+      </w:r>
+    </w:p>
     <w:p>
       <w:pPr>
         <w:pStyle w:val="Heading1"/>
@@ -595,7 +940,19 @@
         <w:t>What we learned</w:t>
       </w:r>
     </w:p>
-    <w:p/>
+    <w:p>
+      <w:r>
+        <w:t xml:space="preserve">We learned that the Kinect is </w:t>
+      </w:r>
+      <w:proofErr w:type="gramStart"/>
+      <w:r>
+        <w:t>pretty cool</w:t>
+      </w:r>
+      <w:proofErr w:type="gramEnd"/>
+      <w:r>
+        <w:t>, and that you can make pretty much any Gesture you want by using the Kinect V2s built in Gesture Database system with Unity. It requires immense repeated testing but is very accurate once fully functional.</w:t>
+      </w:r>
+    </w:p>
     <w:p>
       <w:pPr>
         <w:pStyle w:val="Heading1"/>
@@ -612,7 +969,16 @@
         <w:t>What we would do differently</w:t>
       </w:r>
     </w:p>
-    <w:p/>
+    <w:p>
+      <w:r>
+        <w:t xml:space="preserve">Not get Coronavirus </w:t>
+      </w:r>
+      <w:proofErr w:type="spellStart"/>
+      <w:r>
+        <w:t>lul</w:t>
+      </w:r>
+      <w:proofErr w:type="spellEnd"/>
+    </w:p>
     <w:p/>
     <w:p/>
     <w:p/>
@@ -649,7 +1015,7 @@
 </file>
 
 <file path=word/endnotes.xml><?xml version="1.0" encoding="utf-8"?>
-<w:endnotes xmlns:wpc="http://schemas.microsoft.com/office/word/2010/wordprocessingCanvas" xmlns:cx="http://schemas.microsoft.com/office/drawing/2014/chartex" xmlns:cx1="http://schemas.microsoft.com/office/drawing/2015/9/8/chartex" xmlns:cx2="http://schemas.microsoft.com/office/drawing/2015/10/21/chartex" xmlns:cx3="http://schemas.microsoft.com/office/drawing/2016/5/9/chartex" xmlns:cx4="http://schemas.microsoft.com/office/drawing/2016/5/10/chartex" xmlns:cx5="http://schemas.microsoft.com/office/drawing/2016/5/11/chartex" xmlns:cx6="http://schemas.microsoft.com/office/drawing/2016/5/12/chartex" xmlns:cx7="http://schemas.microsoft.com/office/drawing/2016/5/13/chartex" xmlns:cx8="http://schemas.microsoft.com/office/drawing/2016/5/14/chartex" xmlns:mc="http://schemas.openxmlformats.org/markup-compatibility/2006" xmlns:aink="http://schemas.microsoft.com/office/drawing/2016/ink" xmlns:am3d="http://schemas.microsoft.com/office/drawing/2017/model3d" xmlns:o="urn:schemas-microsoft-com:office:office" xmlns:r="http://schemas.openxmlformats.org/officeDocument/2006/relationships" xmlns:m="http://schemas.openxmlformats.org/officeDocument/2006/math" xmlns:v="urn:schemas-microsoft-com:vml" xmlns:wp14="http://schemas.microsoft.com/office/word/2010/wordprocessingDrawing" xmlns:wp="http://schemas.openxmlformats.org/drawingml/2006/wordprocessingDrawing" xmlns:w10="urn:schemas-microsoft-com:office:word" xmlns:w="http://schemas.openxmlformats.org/wordprocessingml/2006/main" xmlns:w14="http://schemas.microsoft.com/office/word/2010/wordml" xmlns:w15="http://schemas.microsoft.com/office/word/2012/wordml" xmlns:w16cex="http://schemas.microsoft.com/office/word/2018/wordml/cex" xmlns:w16cid="http://schemas.microsoft.com/office/word/2016/wordml/cid" xmlns:w16="http://schemas.microsoft.com/office/word/2018/wordml" xmlns:w16se="http://schemas.microsoft.com/office/word/2015/wordml/symex" xmlns:wpg="http://schemas.microsoft.com/office/word/2010/wordprocessingGroup" xmlns:wpi="http://schemas.microsoft.com/office/word/2010/wordprocessingInk" xmlns:wne="http://schemas.microsoft.com/office/word/2006/wordml" xmlns:wps="http://schemas.microsoft.com/office/word/2010/wordprocessingShape" mc:Ignorable="w14 w15 w16se w16cid w16 w16cex wp14">
+<w:endnotes xmlns:wpc="http://schemas.microsoft.com/office/word/2010/wordprocessingCanvas" xmlns:cx="http://schemas.microsoft.com/office/drawing/2014/chartex" xmlns:cx1="http://schemas.microsoft.com/office/drawing/2015/9/8/chartex" xmlns:cx2="http://schemas.microsoft.com/office/drawing/2015/10/21/chartex" xmlns:cx3="http://schemas.microsoft.com/office/drawing/2016/5/9/chartex" xmlns:cx4="http://schemas.microsoft.com/office/drawing/2016/5/10/chartex" xmlns:cx5="http://schemas.microsoft.com/office/drawing/2016/5/11/chartex" xmlns:cx6="http://schemas.microsoft.com/office/drawing/2016/5/12/chartex" xmlns:cx7="http://schemas.microsoft.com/office/drawing/2016/5/13/chartex" xmlns:cx8="http://schemas.microsoft.com/office/drawing/2016/5/14/chartex" xmlns:mc="http://schemas.openxmlformats.org/markup-compatibility/2006" xmlns:aink="http://schemas.microsoft.com/office/drawing/2016/ink" xmlns:am3d="http://schemas.microsoft.com/office/drawing/2017/model3d" xmlns:o="urn:schemas-microsoft-com:office:office" xmlns:r="http://schemas.openxmlformats.org/officeDocument/2006/relationships" xmlns:m="http://schemas.openxmlformats.org/officeDocument/2006/math" xmlns:v="urn:schemas-microsoft-com:vml" xmlns:wp14="http://schemas.microsoft.com/office/word/2010/wordprocessingDrawing" xmlns:wp="http://schemas.openxmlformats.org/drawingml/2006/wordprocessingDrawing" xmlns:w10="urn:schemas-microsoft-com:office:word" xmlns:w="http://schemas.openxmlformats.org/wordprocessingml/2006/main" xmlns:w14="http://schemas.microsoft.com/office/word/2010/wordml" xmlns:w15="http://schemas.microsoft.com/office/word/2012/wordml" xmlns:w16cid="http://schemas.microsoft.com/office/word/2016/wordml/cid" xmlns:w16se="http://schemas.microsoft.com/office/word/2015/wordml/symex" xmlns:wpg="http://schemas.microsoft.com/office/word/2010/wordprocessingGroup" xmlns:wpi="http://schemas.microsoft.com/office/word/2010/wordprocessingInk" xmlns:wne="http://schemas.microsoft.com/office/word/2006/wordml" xmlns:wps="http://schemas.microsoft.com/office/word/2010/wordprocessingShape" mc:Ignorable="w14 w15 w16se w16cid wp14">
   <w:endnote w:type="separator" w:id="-1">
     <w:p>
       <w:pPr>
@@ -674,7 +1040,7 @@
 </file>
 
 <file path=word/footer1.xml><?xml version="1.0" encoding="utf-8"?>
-<w:ftr xmlns:wpc="http://schemas.microsoft.com/office/word/2010/wordprocessingCanvas" xmlns:cx="http://schemas.microsoft.com/office/drawing/2014/chartex" xmlns:cx1="http://schemas.microsoft.com/office/drawing/2015/9/8/chartex" xmlns:cx2="http://schemas.microsoft.com/office/drawing/2015/10/21/chartex" xmlns:cx3="http://schemas.microsoft.com/office/drawing/2016/5/9/chartex" xmlns:cx4="http://schemas.microsoft.com/office/drawing/2016/5/10/chartex" xmlns:cx5="http://schemas.microsoft.com/office/drawing/2016/5/11/chartex" xmlns:cx6="http://schemas.microsoft.com/office/drawing/2016/5/12/chartex" xmlns:cx7="http://schemas.microsoft.com/office/drawing/2016/5/13/chartex" xmlns:cx8="http://schemas.microsoft.com/office/drawing/2016/5/14/chartex" xmlns:mc="http://schemas.openxmlformats.org/markup-compatibility/2006" xmlns:aink="http://schemas.microsoft.com/office/drawing/2016/ink" xmlns:am3d="http://schemas.microsoft.com/office/drawing/2017/model3d" xmlns:o="urn:schemas-microsoft-com:office:office" xmlns:r="http://schemas.openxmlformats.org/officeDocument/2006/relationships" xmlns:m="http://schemas.openxmlformats.org/officeDocument/2006/math" xmlns:v="urn:schemas-microsoft-com:vml" xmlns:wp14="http://schemas.microsoft.com/office/word/2010/wordprocessingDrawing" xmlns:wp="http://schemas.openxmlformats.org/drawingml/2006/wordprocessingDrawing" xmlns:w10="urn:schemas-microsoft-com:office:word" xmlns:w="http://schemas.openxmlformats.org/wordprocessingml/2006/main" xmlns:w14="http://schemas.microsoft.com/office/word/2010/wordml" xmlns:w15="http://schemas.microsoft.com/office/word/2012/wordml" xmlns:w16cex="http://schemas.microsoft.com/office/word/2018/wordml/cex" xmlns:w16cid="http://schemas.microsoft.com/office/word/2016/wordml/cid" xmlns:w16="http://schemas.microsoft.com/office/word/2018/wordml" xmlns:w16se="http://schemas.microsoft.com/office/word/2015/wordml/symex" xmlns:wpg="http://schemas.microsoft.com/office/word/2010/wordprocessingGroup" xmlns:wpi="http://schemas.microsoft.com/office/word/2010/wordprocessingInk" xmlns:wne="http://schemas.microsoft.com/office/word/2006/wordml" xmlns:wps="http://schemas.microsoft.com/office/word/2010/wordprocessingShape" mc:Ignorable="w14 w15 w16se w16cid w16 w16cex wp14">
+<w:ftr xmlns:wpc="http://schemas.microsoft.com/office/word/2010/wordprocessingCanvas" xmlns:cx="http://schemas.microsoft.com/office/drawing/2014/chartex" xmlns:cx1="http://schemas.microsoft.com/office/drawing/2015/9/8/chartex" xmlns:cx2="http://schemas.microsoft.com/office/drawing/2015/10/21/chartex" xmlns:cx3="http://schemas.microsoft.com/office/drawing/2016/5/9/chartex" xmlns:cx4="http://schemas.microsoft.com/office/drawing/2016/5/10/chartex" xmlns:cx5="http://schemas.microsoft.com/office/drawing/2016/5/11/chartex" xmlns:cx6="http://schemas.microsoft.com/office/drawing/2016/5/12/chartex" xmlns:cx7="http://schemas.microsoft.com/office/drawing/2016/5/13/chartex" xmlns:cx8="http://schemas.microsoft.com/office/drawing/2016/5/14/chartex" xmlns:mc="http://schemas.openxmlformats.org/markup-compatibility/2006" xmlns:aink="http://schemas.microsoft.com/office/drawing/2016/ink" xmlns:am3d="http://schemas.microsoft.com/office/drawing/2017/model3d" xmlns:o="urn:schemas-microsoft-com:office:office" xmlns:r="http://schemas.openxmlformats.org/officeDocument/2006/relationships" xmlns:m="http://schemas.openxmlformats.org/officeDocument/2006/math" xmlns:v="urn:schemas-microsoft-com:vml" xmlns:wp14="http://schemas.microsoft.com/office/word/2010/wordprocessingDrawing" xmlns:wp="http://schemas.openxmlformats.org/drawingml/2006/wordprocessingDrawing" xmlns:w10="urn:schemas-microsoft-com:office:word" xmlns:w="http://schemas.openxmlformats.org/wordprocessingml/2006/main" xmlns:w14="http://schemas.microsoft.com/office/word/2010/wordml" xmlns:w15="http://schemas.microsoft.com/office/word/2012/wordml" xmlns:w16cid="http://schemas.microsoft.com/office/word/2016/wordml/cid" xmlns:w16se="http://schemas.microsoft.com/office/word/2015/wordml/symex" xmlns:wpg="http://schemas.microsoft.com/office/word/2010/wordprocessingGroup" xmlns:wpi="http://schemas.microsoft.com/office/word/2010/wordprocessingInk" xmlns:wne="http://schemas.microsoft.com/office/word/2006/wordml" xmlns:wps="http://schemas.microsoft.com/office/word/2010/wordprocessingShape" mc:Ignorable="w14 w15 w16se w16cid wp14">
   <w:p>
     <w:pPr>
       <w:pStyle w:val="Footer"/>
@@ -705,7 +1071,7 @@
 </file>
 
 <file path=word/footnotes.xml><?xml version="1.0" encoding="utf-8"?>
-<w:footnotes xmlns:wpc="http://schemas.microsoft.com/office/word/2010/wordprocessingCanvas" xmlns:cx="http://schemas.microsoft.com/office/drawing/2014/chartex" xmlns:cx1="http://schemas.microsoft.com/office/drawing/2015/9/8/chartex" xmlns:cx2="http://schemas.microsoft.com/office/drawing/2015/10/21/chartex" xmlns:cx3="http://schemas.microsoft.com/office/drawing/2016/5/9/chartex" xmlns:cx4="http://schemas.microsoft.com/office/drawing/2016/5/10/chartex" xmlns:cx5="http://schemas.microsoft.com/office/drawing/2016/5/11/chartex" xmlns:cx6="http://schemas.microsoft.com/office/drawing/2016/5/12/chartex" xmlns:cx7="http://schemas.microsoft.com/office/drawing/2016/5/13/chartex" xmlns:cx8="http://schemas.microsoft.com/office/drawing/2016/5/14/chartex" xmlns:mc="http://schemas.openxmlformats.org/markup-compatibility/2006" xmlns:aink="http://schemas.microsoft.com/office/drawing/2016/ink" xmlns:am3d="http://schemas.microsoft.com/office/drawing/2017/model3d" xmlns:o="urn:schemas-microsoft-com:office:office" xmlns:r="http://schemas.openxmlformats.org/officeDocument/2006/relationships" xmlns:m="http://schemas.openxmlformats.org/officeDocument/2006/math" xmlns:v="urn:schemas-microsoft-com:vml" xmlns:wp14="http://schemas.microsoft.com/office/word/2010/wordprocessingDrawing" xmlns:wp="http://schemas.openxmlformats.org/drawingml/2006/wordprocessingDrawing" xmlns:w10="urn:schemas-microsoft-com:office:word" xmlns:w="http://schemas.openxmlformats.org/wordprocessingml/2006/main" xmlns:w14="http://schemas.microsoft.com/office/word/2010/wordml" xmlns:w15="http://schemas.microsoft.com/office/word/2012/wordml" xmlns:w16cex="http://schemas.microsoft.com/office/word/2018/wordml/cex" xmlns:w16cid="http://schemas.microsoft.com/office/word/2016/wordml/cid" xmlns:w16="http://schemas.microsoft.com/office/word/2018/wordml" xmlns:w16se="http://schemas.microsoft.com/office/word/2015/wordml/symex" xmlns:wpg="http://schemas.microsoft.com/office/word/2010/wordprocessingGroup" xmlns:wpi="http://schemas.microsoft.com/office/word/2010/wordprocessingInk" xmlns:wne="http://schemas.microsoft.com/office/word/2006/wordml" xmlns:wps="http://schemas.microsoft.com/office/word/2010/wordprocessingShape" mc:Ignorable="w14 w15 w16se w16cid w16 w16cex wp14">
+<w:footnotes xmlns:wpc="http://schemas.microsoft.com/office/word/2010/wordprocessingCanvas" xmlns:cx="http://schemas.microsoft.com/office/drawing/2014/chartex" xmlns:cx1="http://schemas.microsoft.com/office/drawing/2015/9/8/chartex" xmlns:cx2="http://schemas.microsoft.com/office/drawing/2015/10/21/chartex" xmlns:cx3="http://schemas.microsoft.com/office/drawing/2016/5/9/chartex" xmlns:cx4="http://schemas.microsoft.com/office/drawing/2016/5/10/chartex" xmlns:cx5="http://schemas.microsoft.com/office/drawing/2016/5/11/chartex" xmlns:cx6="http://schemas.microsoft.com/office/drawing/2016/5/12/chartex" xmlns:cx7="http://schemas.microsoft.com/office/drawing/2016/5/13/chartex" xmlns:cx8="http://schemas.microsoft.com/office/drawing/2016/5/14/chartex" xmlns:mc="http://schemas.openxmlformats.org/markup-compatibility/2006" xmlns:aink="http://schemas.microsoft.com/office/drawing/2016/ink" xmlns:am3d="http://schemas.microsoft.com/office/drawing/2017/model3d" xmlns:o="urn:schemas-microsoft-com:office:office" xmlns:r="http://schemas.openxmlformats.org/officeDocument/2006/relationships" xmlns:m="http://schemas.openxmlformats.org/officeDocument/2006/math" xmlns:v="urn:schemas-microsoft-com:vml" xmlns:wp14="http://schemas.microsoft.com/office/word/2010/wordprocessingDrawing" xmlns:wp="http://schemas.openxmlformats.org/drawingml/2006/wordprocessingDrawing" xmlns:w10="urn:schemas-microsoft-com:office:word" xmlns:w="http://schemas.openxmlformats.org/wordprocessingml/2006/main" xmlns:w14="http://schemas.microsoft.com/office/word/2010/wordml" xmlns:w15="http://schemas.microsoft.com/office/word/2012/wordml" xmlns:w16cid="http://schemas.microsoft.com/office/word/2016/wordml/cid" xmlns:w16se="http://schemas.microsoft.com/office/word/2015/wordml/symex" xmlns:wpg="http://schemas.microsoft.com/office/word/2010/wordprocessingGroup" xmlns:wpi="http://schemas.microsoft.com/office/word/2010/wordprocessingInk" xmlns:wne="http://schemas.microsoft.com/office/word/2006/wordml" xmlns:wps="http://schemas.microsoft.com/office/word/2010/wordprocessingShape" mc:Ignorable="w14 w15 w16se w16cid wp14">
   <w:footnote w:type="separator" w:id="-1">
     <w:p>
       <w:pPr>
@@ -730,7 +1096,7 @@
 </file>
 
 <file path=word/numbering.xml><?xml version="1.0" encoding="utf-8"?>
-<w:numbering xmlns:wpc="http://schemas.microsoft.com/office/word/2010/wordprocessingCanvas" xmlns:cx="http://schemas.microsoft.com/office/drawing/2014/chartex" xmlns:cx1="http://schemas.microsoft.com/office/drawing/2015/9/8/chartex" xmlns:cx2="http://schemas.microsoft.com/office/drawing/2015/10/21/chartex" xmlns:cx3="http://schemas.microsoft.com/office/drawing/2016/5/9/chartex" xmlns:cx4="http://schemas.microsoft.com/office/drawing/2016/5/10/chartex" xmlns:cx5="http://schemas.microsoft.com/office/drawing/2016/5/11/chartex" xmlns:cx6="http://schemas.microsoft.com/office/drawing/2016/5/12/chartex" xmlns:cx7="http://schemas.microsoft.com/office/drawing/2016/5/13/chartex" xmlns:cx8="http://schemas.microsoft.com/office/drawing/2016/5/14/chartex" xmlns:mc="http://schemas.openxmlformats.org/markup-compatibility/2006" xmlns:aink="http://schemas.microsoft.com/office/drawing/2016/ink" xmlns:am3d="http://schemas.microsoft.com/office/drawing/2017/model3d" xmlns:o="urn:schemas-microsoft-com:office:office" xmlns:r="http://schemas.openxmlformats.org/officeDocument/2006/relationships" xmlns:m="http://schemas.openxmlformats.org/officeDocument/2006/math" xmlns:v="urn:schemas-microsoft-com:vml" xmlns:wp14="http://schemas.microsoft.com/office/word/2010/wordprocessingDrawing" xmlns:wp="http://schemas.openxmlformats.org/drawingml/2006/wordprocessingDrawing" xmlns:w10="urn:schemas-microsoft-com:office:word" xmlns:w="http://schemas.openxmlformats.org/wordprocessingml/2006/main" xmlns:w14="http://schemas.microsoft.com/office/word/2010/wordml" xmlns:w15="http://schemas.microsoft.com/office/word/2012/wordml" xmlns:w16cex="http://schemas.microsoft.com/office/word/2018/wordml/cex" xmlns:w16cid="http://schemas.microsoft.com/office/word/2016/wordml/cid" xmlns:w16="http://schemas.microsoft.com/office/word/2018/wordml" xmlns:w16se="http://schemas.microsoft.com/office/word/2015/wordml/symex" xmlns:wpg="http://schemas.microsoft.com/office/word/2010/wordprocessingGroup" xmlns:wpi="http://schemas.microsoft.com/office/word/2010/wordprocessingInk" xmlns:wne="http://schemas.microsoft.com/office/word/2006/wordml" xmlns:wps="http://schemas.microsoft.com/office/word/2010/wordprocessingShape" mc:Ignorable="w14 w15 w16se w16cid w16 w16cex wp14">
+<w:numbering xmlns:wpc="http://schemas.microsoft.com/office/word/2010/wordprocessingCanvas" xmlns:cx="http://schemas.microsoft.com/office/drawing/2014/chartex" xmlns:cx1="http://schemas.microsoft.com/office/drawing/2015/9/8/chartex" xmlns:cx2="http://schemas.microsoft.com/office/drawing/2015/10/21/chartex" xmlns:cx3="http://schemas.microsoft.com/office/drawing/2016/5/9/chartex" xmlns:cx4="http://schemas.microsoft.com/office/drawing/2016/5/10/chartex" xmlns:cx5="http://schemas.microsoft.com/office/drawing/2016/5/11/chartex" xmlns:cx6="http://schemas.microsoft.com/office/drawing/2016/5/12/chartex" xmlns:cx7="http://schemas.microsoft.com/office/drawing/2016/5/13/chartex" xmlns:cx8="http://schemas.microsoft.com/office/drawing/2016/5/14/chartex" xmlns:mc="http://schemas.openxmlformats.org/markup-compatibility/2006" xmlns:aink="http://schemas.microsoft.com/office/drawing/2016/ink" xmlns:am3d="http://schemas.microsoft.com/office/drawing/2017/model3d" xmlns:o="urn:schemas-microsoft-com:office:office" xmlns:r="http://schemas.openxmlformats.org/officeDocument/2006/relationships" xmlns:m="http://schemas.openxmlformats.org/officeDocument/2006/math" xmlns:v="urn:schemas-microsoft-com:vml" xmlns:wp14="http://schemas.microsoft.com/office/word/2010/wordprocessingDrawing" xmlns:wp="http://schemas.openxmlformats.org/drawingml/2006/wordprocessingDrawing" xmlns:w10="urn:schemas-microsoft-com:office:word" xmlns:w="http://schemas.openxmlformats.org/wordprocessingml/2006/main" xmlns:w14="http://schemas.microsoft.com/office/word/2010/wordml" xmlns:w15="http://schemas.microsoft.com/office/word/2012/wordml" xmlns:w16cid="http://schemas.microsoft.com/office/word/2016/wordml/cid" xmlns:w16se="http://schemas.microsoft.com/office/word/2015/wordml/symex" xmlns:wpg="http://schemas.microsoft.com/office/word/2010/wordprocessingGroup" xmlns:wpi="http://schemas.microsoft.com/office/word/2010/wordprocessingInk" xmlns:wne="http://schemas.microsoft.com/office/word/2006/wordml" xmlns:wps="http://schemas.microsoft.com/office/word/2010/wordprocessingShape" mc:Ignorable="w14 w15 w16se w16cid wp14">
   <w:abstractNum w:abstractNumId="0" w15:restartNumberingAfterBreak="0">
     <w:nsid w:val="FFFFFF7C"/>
     <w:multiLevelType w:val="singleLevel"/>
@@ -1090,6 +1456,232 @@
     </w:lvl>
   </w:abstractNum>
   <w:abstractNum w:abstractNumId="12" w15:restartNumberingAfterBreak="0">
+    <w:nsid w:val="23897226"/>
+    <w:multiLevelType w:val="hybridMultilevel"/>
+    <w:tmpl w:val="DE90D614"/>
+    <w:lvl w:ilvl="0" w:tplc="18090001">
+      <w:start w:val="1"/>
+      <w:numFmt w:val="bullet"/>
+      <w:lvlText w:val=""/>
+      <w:lvlJc w:val="left"/>
+      <w:pPr>
+        <w:ind w:left="720" w:hanging="360"/>
+      </w:pPr>
+      <w:rPr>
+        <w:rFonts w:ascii="Symbol" w:hAnsi="Symbol" w:hint="default"/>
+      </w:rPr>
+    </w:lvl>
+    <w:lvl w:ilvl="1" w:tplc="18090003" w:tentative="1">
+      <w:start w:val="1"/>
+      <w:numFmt w:val="bullet"/>
+      <w:lvlText w:val="o"/>
+      <w:lvlJc w:val="left"/>
+      <w:pPr>
+        <w:ind w:left="1440" w:hanging="360"/>
+      </w:pPr>
+      <w:rPr>
+        <w:rFonts w:ascii="Courier New" w:hAnsi="Courier New" w:cs="Courier New" w:hint="default"/>
+      </w:rPr>
+    </w:lvl>
+    <w:lvl w:ilvl="2" w:tplc="18090005" w:tentative="1">
+      <w:start w:val="1"/>
+      <w:numFmt w:val="bullet"/>
+      <w:lvlText w:val=""/>
+      <w:lvlJc w:val="left"/>
+      <w:pPr>
+        <w:ind w:left="2160" w:hanging="360"/>
+      </w:pPr>
+      <w:rPr>
+        <w:rFonts w:ascii="Wingdings" w:hAnsi="Wingdings" w:hint="default"/>
+      </w:rPr>
+    </w:lvl>
+    <w:lvl w:ilvl="3" w:tplc="18090001" w:tentative="1">
+      <w:start w:val="1"/>
+      <w:numFmt w:val="bullet"/>
+      <w:lvlText w:val=""/>
+      <w:lvlJc w:val="left"/>
+      <w:pPr>
+        <w:ind w:left="2880" w:hanging="360"/>
+      </w:pPr>
+      <w:rPr>
+        <w:rFonts w:ascii="Symbol" w:hAnsi="Symbol" w:hint="default"/>
+      </w:rPr>
+    </w:lvl>
+    <w:lvl w:ilvl="4" w:tplc="18090003" w:tentative="1">
+      <w:start w:val="1"/>
+      <w:numFmt w:val="bullet"/>
+      <w:lvlText w:val="o"/>
+      <w:lvlJc w:val="left"/>
+      <w:pPr>
+        <w:ind w:left="3600" w:hanging="360"/>
+      </w:pPr>
+      <w:rPr>
+        <w:rFonts w:ascii="Courier New" w:hAnsi="Courier New" w:cs="Courier New" w:hint="default"/>
+      </w:rPr>
+    </w:lvl>
+    <w:lvl w:ilvl="5" w:tplc="18090005" w:tentative="1">
+      <w:start w:val="1"/>
+      <w:numFmt w:val="bullet"/>
+      <w:lvlText w:val=""/>
+      <w:lvlJc w:val="left"/>
+      <w:pPr>
+        <w:ind w:left="4320" w:hanging="360"/>
+      </w:pPr>
+      <w:rPr>
+        <w:rFonts w:ascii="Wingdings" w:hAnsi="Wingdings" w:hint="default"/>
+      </w:rPr>
+    </w:lvl>
+    <w:lvl w:ilvl="6" w:tplc="18090001" w:tentative="1">
+      <w:start w:val="1"/>
+      <w:numFmt w:val="bullet"/>
+      <w:lvlText w:val=""/>
+      <w:lvlJc w:val="left"/>
+      <w:pPr>
+        <w:ind w:left="5040" w:hanging="360"/>
+      </w:pPr>
+      <w:rPr>
+        <w:rFonts w:ascii="Symbol" w:hAnsi="Symbol" w:hint="default"/>
+      </w:rPr>
+    </w:lvl>
+    <w:lvl w:ilvl="7" w:tplc="18090003" w:tentative="1">
+      <w:start w:val="1"/>
+      <w:numFmt w:val="bullet"/>
+      <w:lvlText w:val="o"/>
+      <w:lvlJc w:val="left"/>
+      <w:pPr>
+        <w:ind w:left="5760" w:hanging="360"/>
+      </w:pPr>
+      <w:rPr>
+        <w:rFonts w:ascii="Courier New" w:hAnsi="Courier New" w:cs="Courier New" w:hint="default"/>
+      </w:rPr>
+    </w:lvl>
+    <w:lvl w:ilvl="8" w:tplc="18090005" w:tentative="1">
+      <w:start w:val="1"/>
+      <w:numFmt w:val="bullet"/>
+      <w:lvlText w:val=""/>
+      <w:lvlJc w:val="left"/>
+      <w:pPr>
+        <w:ind w:left="6480" w:hanging="360"/>
+      </w:pPr>
+      <w:rPr>
+        <w:rFonts w:ascii="Wingdings" w:hAnsi="Wingdings" w:hint="default"/>
+      </w:rPr>
+    </w:lvl>
+  </w:abstractNum>
+  <w:abstractNum w:abstractNumId="13" w15:restartNumberingAfterBreak="0">
+    <w:nsid w:val="3C857C37"/>
+    <w:multiLevelType w:val="hybridMultilevel"/>
+    <w:tmpl w:val="5C1E8504"/>
+    <w:lvl w:ilvl="0" w:tplc="18090001">
+      <w:start w:val="1"/>
+      <w:numFmt w:val="bullet"/>
+      <w:lvlText w:val=""/>
+      <w:lvlJc w:val="left"/>
+      <w:pPr>
+        <w:ind w:left="720" w:hanging="360"/>
+      </w:pPr>
+      <w:rPr>
+        <w:rFonts w:ascii="Symbol" w:hAnsi="Symbol" w:hint="default"/>
+      </w:rPr>
+    </w:lvl>
+    <w:lvl w:ilvl="1" w:tplc="18090003" w:tentative="1">
+      <w:start w:val="1"/>
+      <w:numFmt w:val="bullet"/>
+      <w:lvlText w:val="o"/>
+      <w:lvlJc w:val="left"/>
+      <w:pPr>
+        <w:ind w:left="1440" w:hanging="360"/>
+      </w:pPr>
+      <w:rPr>
+        <w:rFonts w:ascii="Courier New" w:hAnsi="Courier New" w:cs="Courier New" w:hint="default"/>
+      </w:rPr>
+    </w:lvl>
+    <w:lvl w:ilvl="2" w:tplc="18090005" w:tentative="1">
+      <w:start w:val="1"/>
+      <w:numFmt w:val="bullet"/>
+      <w:lvlText w:val=""/>
+      <w:lvlJc w:val="left"/>
+      <w:pPr>
+        <w:ind w:left="2160" w:hanging="360"/>
+      </w:pPr>
+      <w:rPr>
+        <w:rFonts w:ascii="Wingdings" w:hAnsi="Wingdings" w:hint="default"/>
+      </w:rPr>
+    </w:lvl>
+    <w:lvl w:ilvl="3" w:tplc="18090001" w:tentative="1">
+      <w:start w:val="1"/>
+      <w:numFmt w:val="bullet"/>
+      <w:lvlText w:val=""/>
+      <w:lvlJc w:val="left"/>
+      <w:pPr>
+        <w:ind w:left="2880" w:hanging="360"/>
+      </w:pPr>
+      <w:rPr>
+        <w:rFonts w:ascii="Symbol" w:hAnsi="Symbol" w:hint="default"/>
+      </w:rPr>
+    </w:lvl>
+    <w:lvl w:ilvl="4" w:tplc="18090003" w:tentative="1">
+      <w:start w:val="1"/>
+      <w:numFmt w:val="bullet"/>
+      <w:lvlText w:val="o"/>
+      <w:lvlJc w:val="left"/>
+      <w:pPr>
+        <w:ind w:left="3600" w:hanging="360"/>
+      </w:pPr>
+      <w:rPr>
+        <w:rFonts w:ascii="Courier New" w:hAnsi="Courier New" w:cs="Courier New" w:hint="default"/>
+      </w:rPr>
+    </w:lvl>
+    <w:lvl w:ilvl="5" w:tplc="18090005" w:tentative="1">
+      <w:start w:val="1"/>
+      <w:numFmt w:val="bullet"/>
+      <w:lvlText w:val=""/>
+      <w:lvlJc w:val="left"/>
+      <w:pPr>
+        <w:ind w:left="4320" w:hanging="360"/>
+      </w:pPr>
+      <w:rPr>
+        <w:rFonts w:ascii="Wingdings" w:hAnsi="Wingdings" w:hint="default"/>
+      </w:rPr>
+    </w:lvl>
+    <w:lvl w:ilvl="6" w:tplc="18090001" w:tentative="1">
+      <w:start w:val="1"/>
+      <w:numFmt w:val="bullet"/>
+      <w:lvlText w:val=""/>
+      <w:lvlJc w:val="left"/>
+      <w:pPr>
+        <w:ind w:left="5040" w:hanging="360"/>
+      </w:pPr>
+      <w:rPr>
+        <w:rFonts w:ascii="Symbol" w:hAnsi="Symbol" w:hint="default"/>
+      </w:rPr>
+    </w:lvl>
+    <w:lvl w:ilvl="7" w:tplc="18090003" w:tentative="1">
+      <w:start w:val="1"/>
+      <w:numFmt w:val="bullet"/>
+      <w:lvlText w:val="o"/>
+      <w:lvlJc w:val="left"/>
+      <w:pPr>
+        <w:ind w:left="5760" w:hanging="360"/>
+      </w:pPr>
+      <w:rPr>
+        <w:rFonts w:ascii="Courier New" w:hAnsi="Courier New" w:cs="Courier New" w:hint="default"/>
+      </w:rPr>
+    </w:lvl>
+    <w:lvl w:ilvl="8" w:tplc="18090005" w:tentative="1">
+      <w:start w:val="1"/>
+      <w:numFmt w:val="bullet"/>
+      <w:lvlText w:val=""/>
+      <w:lvlJc w:val="left"/>
+      <w:pPr>
+        <w:ind w:left="6480" w:hanging="360"/>
+      </w:pPr>
+      <w:rPr>
+        <w:rFonts w:ascii="Wingdings" w:hAnsi="Wingdings" w:hint="default"/>
+      </w:rPr>
+    </w:lvl>
+  </w:abstractNum>
+  <w:abstractNum w:abstractNumId="14" w15:restartNumberingAfterBreak="0">
     <w:nsid w:val="43596C9F"/>
     <w:multiLevelType w:val="hybridMultilevel"/>
     <w:tmpl w:val="1922A978"/>
@@ -1201,7 +1793,7 @@
       </w:rPr>
     </w:lvl>
   </w:abstractNum>
-  <w:abstractNum w:abstractNumId="13" w15:restartNumberingAfterBreak="0">
+  <w:abstractNum w:abstractNumId="15" w15:restartNumberingAfterBreak="0">
     <w:nsid w:val="47164D09"/>
     <w:multiLevelType w:val="multilevel"/>
     <w:tmpl w:val="0409001F"/>
@@ -1285,6 +1877,119 @@
       <w:pPr>
         <w:ind w:left="4320" w:hanging="1440"/>
       </w:pPr>
+    </w:lvl>
+  </w:abstractNum>
+  <w:abstractNum w:abstractNumId="16" w15:restartNumberingAfterBreak="0">
+    <w:nsid w:val="60A31C28"/>
+    <w:multiLevelType w:val="hybridMultilevel"/>
+    <w:tmpl w:val="3AF8A65A"/>
+    <w:lvl w:ilvl="0" w:tplc="18090001">
+      <w:start w:val="1"/>
+      <w:numFmt w:val="bullet"/>
+      <w:lvlText w:val=""/>
+      <w:lvlJc w:val="left"/>
+      <w:pPr>
+        <w:ind w:left="720" w:hanging="360"/>
+      </w:pPr>
+      <w:rPr>
+        <w:rFonts w:ascii="Symbol" w:hAnsi="Symbol" w:hint="default"/>
+      </w:rPr>
+    </w:lvl>
+    <w:lvl w:ilvl="1" w:tplc="18090003" w:tentative="1">
+      <w:start w:val="1"/>
+      <w:numFmt w:val="bullet"/>
+      <w:lvlText w:val="o"/>
+      <w:lvlJc w:val="left"/>
+      <w:pPr>
+        <w:ind w:left="1440" w:hanging="360"/>
+      </w:pPr>
+      <w:rPr>
+        <w:rFonts w:ascii="Courier New" w:hAnsi="Courier New" w:cs="Courier New" w:hint="default"/>
+      </w:rPr>
+    </w:lvl>
+    <w:lvl w:ilvl="2" w:tplc="18090005" w:tentative="1">
+      <w:start w:val="1"/>
+      <w:numFmt w:val="bullet"/>
+      <w:lvlText w:val=""/>
+      <w:lvlJc w:val="left"/>
+      <w:pPr>
+        <w:ind w:left="2160" w:hanging="360"/>
+      </w:pPr>
+      <w:rPr>
+        <w:rFonts w:ascii="Wingdings" w:hAnsi="Wingdings" w:hint="default"/>
+      </w:rPr>
+    </w:lvl>
+    <w:lvl w:ilvl="3" w:tplc="18090001" w:tentative="1">
+      <w:start w:val="1"/>
+      <w:numFmt w:val="bullet"/>
+      <w:lvlText w:val=""/>
+      <w:lvlJc w:val="left"/>
+      <w:pPr>
+        <w:ind w:left="2880" w:hanging="360"/>
+      </w:pPr>
+      <w:rPr>
+        <w:rFonts w:ascii="Symbol" w:hAnsi="Symbol" w:hint="default"/>
+      </w:rPr>
+    </w:lvl>
+    <w:lvl w:ilvl="4" w:tplc="18090003" w:tentative="1">
+      <w:start w:val="1"/>
+      <w:numFmt w:val="bullet"/>
+      <w:lvlText w:val="o"/>
+      <w:lvlJc w:val="left"/>
+      <w:pPr>
+        <w:ind w:left="3600" w:hanging="360"/>
+      </w:pPr>
+      <w:rPr>
+        <w:rFonts w:ascii="Courier New" w:hAnsi="Courier New" w:cs="Courier New" w:hint="default"/>
+      </w:rPr>
+    </w:lvl>
+    <w:lvl w:ilvl="5" w:tplc="18090005" w:tentative="1">
+      <w:start w:val="1"/>
+      <w:numFmt w:val="bullet"/>
+      <w:lvlText w:val=""/>
+      <w:lvlJc w:val="left"/>
+      <w:pPr>
+        <w:ind w:left="4320" w:hanging="360"/>
+      </w:pPr>
+      <w:rPr>
+        <w:rFonts w:ascii="Wingdings" w:hAnsi="Wingdings" w:hint="default"/>
+      </w:rPr>
+    </w:lvl>
+    <w:lvl w:ilvl="6" w:tplc="18090001" w:tentative="1">
+      <w:start w:val="1"/>
+      <w:numFmt w:val="bullet"/>
+      <w:lvlText w:val=""/>
+      <w:lvlJc w:val="left"/>
+      <w:pPr>
+        <w:ind w:left="5040" w:hanging="360"/>
+      </w:pPr>
+      <w:rPr>
+        <w:rFonts w:ascii="Symbol" w:hAnsi="Symbol" w:hint="default"/>
+      </w:rPr>
+    </w:lvl>
+    <w:lvl w:ilvl="7" w:tplc="18090003" w:tentative="1">
+      <w:start w:val="1"/>
+      <w:numFmt w:val="bullet"/>
+      <w:lvlText w:val="o"/>
+      <w:lvlJc w:val="left"/>
+      <w:pPr>
+        <w:ind w:left="5760" w:hanging="360"/>
+      </w:pPr>
+      <w:rPr>
+        <w:rFonts w:ascii="Courier New" w:hAnsi="Courier New" w:cs="Courier New" w:hint="default"/>
+      </w:rPr>
+    </w:lvl>
+    <w:lvl w:ilvl="8" w:tplc="18090005" w:tentative="1">
+      <w:start w:val="1"/>
+      <w:numFmt w:val="bullet"/>
+      <w:lvlText w:val=""/>
+      <w:lvlJc w:val="left"/>
+      <w:pPr>
+        <w:ind w:left="6480" w:hanging="360"/>
+      </w:pPr>
+      <w:rPr>
+        <w:rFonts w:ascii="Wingdings" w:hAnsi="Wingdings" w:hint="default"/>
+      </w:rPr>
     </w:lvl>
   </w:abstractNum>
   <w:num w:numId="1">
@@ -1300,7 +2005,7 @@
     <w:abstractNumId w:val="9"/>
   </w:num>
   <w:num w:numId="5">
-    <w:abstractNumId w:val="13"/>
+    <w:abstractNumId w:val="15"/>
   </w:num>
   <w:num w:numId="6">
     <w:abstractNumId w:val="10"/>
@@ -1333,13 +2038,22 @@
     <w:abstractNumId w:val="0"/>
   </w:num>
   <w:num w:numId="16">
+    <w:abstractNumId w:val="14"/>
+  </w:num>
+  <w:num w:numId="17">
+    <w:abstractNumId w:val="13"/>
+  </w:num>
+  <w:num w:numId="18">
     <w:abstractNumId w:val="12"/>
+  </w:num>
+  <w:num w:numId="19">
+    <w:abstractNumId w:val="16"/>
   </w:num>
 </w:numbering>
 </file>
 
 <file path=word/styles.xml><?xml version="1.0" encoding="utf-8"?>
-<w:styles xmlns:mc="http://schemas.openxmlformats.org/markup-compatibility/2006" xmlns:r="http://schemas.openxmlformats.org/officeDocument/2006/relationships" xmlns:w="http://schemas.openxmlformats.org/wordprocessingml/2006/main" xmlns:w14="http://schemas.microsoft.com/office/word/2010/wordml" xmlns:w15="http://schemas.microsoft.com/office/word/2012/wordml" xmlns:w16cex="http://schemas.microsoft.com/office/word/2018/wordml/cex" xmlns:w16cid="http://schemas.microsoft.com/office/word/2016/wordml/cid" xmlns:w16="http://schemas.microsoft.com/office/word/2018/wordml" xmlns:w16se="http://schemas.microsoft.com/office/word/2015/wordml/symex" mc:Ignorable="w14 w15 w16se w16cid w16 w16cex">
+<w:styles xmlns:mc="http://schemas.openxmlformats.org/markup-compatibility/2006" xmlns:r="http://schemas.openxmlformats.org/officeDocument/2006/relationships" xmlns:w="http://schemas.openxmlformats.org/wordprocessingml/2006/main" xmlns:w14="http://schemas.microsoft.com/office/word/2010/wordml" xmlns:w15="http://schemas.microsoft.com/office/word/2012/wordml" xmlns:w16cid="http://schemas.microsoft.com/office/word/2016/wordml/cid" xmlns:w16se="http://schemas.microsoft.com/office/word/2015/wordml/symex" mc:Ignorable="w14 w15 w16se w16cid">
   <w:docDefaults>
     <w:rPrDefault>
       <w:rPr>
@@ -1356,7 +2070,7 @@
       </w:pPr>
     </w:pPrDefault>
   </w:docDefaults>
-  <w:latentStyles w:defLockedState="0" w:defUIPriority="99" w:defSemiHidden="0" w:defUnhideWhenUsed="0" w:defQFormat="0" w:count="376">
+  <w:latentStyles w:defLockedState="0" w:defUIPriority="99" w:defSemiHidden="0" w:defUnhideWhenUsed="0" w:defQFormat="0" w:count="377">
     <w:lsdException w:name="Normal" w:uiPriority="0" w:qFormat="1"/>
     <w:lsdException w:name="heading 1" w:uiPriority="9" w:qFormat="1"/>
     <w:lsdException w:name="heading 2" w:semiHidden="1" w:uiPriority="9" w:unhideWhenUsed="1" w:qFormat="1"/>
@@ -1462,7 +2176,6 @@
     <w:lsdException w:name="HTML Sample" w:semiHidden="1" w:unhideWhenUsed="1"/>
     <w:lsdException w:name="HTML Typewriter" w:semiHidden="1" w:unhideWhenUsed="1"/>
     <w:lsdException w:name="HTML Variable" w:semiHidden="1" w:unhideWhenUsed="1"/>
-    <w:lsdException w:name="Normal Table" w:semiHidden="1" w:unhideWhenUsed="1"/>
     <w:lsdException w:name="annotation subject" w:semiHidden="1" w:unhideWhenUsed="1"/>
     <w:lsdException w:name="No List" w:semiHidden="1" w:unhideWhenUsed="1"/>
     <w:lsdException w:name="Outline List 1" w:semiHidden="1" w:unhideWhenUsed="1"/>
@@ -1509,10 +2222,8 @@
     <w:lsdException w:name="Table Subtle 2" w:semiHidden="1" w:unhideWhenUsed="1"/>
     <w:lsdException w:name="Table Web 1" w:semiHidden="1" w:unhideWhenUsed="1"/>
     <w:lsdException w:name="Table Web 2" w:semiHidden="1" w:unhideWhenUsed="1"/>
-    <w:lsdException w:name="Table Web 3" w:semiHidden="1" w:unhideWhenUsed="1"/>
     <w:lsdException w:name="Balloon Text" w:semiHidden="1" w:unhideWhenUsed="1"/>
     <w:lsdException w:name="Table Grid" w:uiPriority="39"/>
-    <w:lsdException w:name="Table Theme" w:semiHidden="1" w:unhideWhenUsed="1"/>
     <w:lsdException w:name="Placeholder Text" w:semiHidden="1"/>
     <w:lsdException w:name="No Spacing" w:semiHidden="1" w:uiPriority="1" w:unhideWhenUsed="1" w:qFormat="1"/>
     <w:lsdException w:name="Light Shading" w:uiPriority="60"/>
@@ -1733,6 +2444,7 @@
     <w:lsdException w:name="Hashtag" w:semiHidden="1" w:unhideWhenUsed="1"/>
     <w:lsdException w:name="Unresolved Mention" w:semiHidden="1" w:unhideWhenUsed="1"/>
     <w:lsdException w:name="Smart Link" w:semiHidden="1" w:unhideWhenUsed="1"/>
+    <w:lsdException w:name="Smart Link Error" w:semiHidden="1" w:unhideWhenUsed="1"/>
   </w:latentStyles>
   <w:style w:type="paragraph" w:default="1" w:styleId="Normal">
     <w:name w:val="Normal"/>

</xml_diff>